<commit_message>
*_data* and *_performance* commands
</commit_message>
<xml_diff>
--- a/data/Sirius_ConceptOfOperations.docx
+++ b/data/Sirius_ConceptOfOperations.docx
@@ -1149,15 +1149,15 @@
         <w:tblLook w:val="04A0" w:firstRow="1" w:lastRow="0" w:firstColumn="1" w:lastColumn="0" w:noHBand="0" w:noVBand="1"/>
       </w:tblPr>
       <w:tblGrid>
-        <w:gridCol w:w="2375"/>
-        <w:gridCol w:w="2375"/>
-        <w:gridCol w:w="2365"/>
-        <w:gridCol w:w="2461"/>
+        <w:gridCol w:w="2818"/>
+        <w:gridCol w:w="2084"/>
+        <w:gridCol w:w="1921"/>
+        <w:gridCol w:w="2753"/>
       </w:tblGrid>
       <w:tr>
         <w:tc>
           <w:tcPr>
-            <w:tcW w:w="2394" w:type="dxa"/>
+            <w:tcW w:w="2818" w:type="dxa"/>
           </w:tcPr>
           <w:p>
             <w:pPr>
@@ -1175,7 +1175,7 @@
         </w:tc>
         <w:tc>
           <w:tcPr>
-            <w:tcW w:w="2394" w:type="dxa"/>
+            <w:tcW w:w="2200" w:type="dxa"/>
           </w:tcPr>
           <w:p>
             <w:pPr>
@@ -1193,7 +1193,7 @@
         </w:tc>
         <w:tc>
           <w:tcPr>
-            <w:tcW w:w="2394" w:type="dxa"/>
+            <w:tcW w:w="2097" w:type="dxa"/>
             <w:tcBorders>
               <w:bottom w:val="single" w:sz="4" w:space="0" w:color="auto"/>
             </w:tcBorders>
@@ -1214,7 +1214,7 @@
         </w:tc>
         <w:tc>
           <w:tcPr>
-            <w:tcW w:w="2394" w:type="dxa"/>
+            <w:tcW w:w="2461" w:type="dxa"/>
           </w:tcPr>
           <w:p>
             <w:pPr>
@@ -1234,7 +1234,7 @@
       <w:tr>
         <w:tc>
           <w:tcPr>
-            <w:tcW w:w="2394" w:type="dxa"/>
+            <w:tcW w:w="2818" w:type="dxa"/>
           </w:tcPr>
           <w:p>
             <w:r>
@@ -1244,7 +1244,7 @@
         </w:tc>
         <w:tc>
           <w:tcPr>
-            <w:tcW w:w="2394" w:type="dxa"/>
+            <w:tcW w:w="2200" w:type="dxa"/>
           </w:tcPr>
           <w:p>
             <w:pPr>
@@ -1285,7 +1285,7 @@
         </w:tc>
         <w:tc>
           <w:tcPr>
-            <w:tcW w:w="2394" w:type="dxa"/>
+            <w:tcW w:w="2097" w:type="dxa"/>
             <w:tcBorders>
               <w:bottom w:val="single" w:sz="4" w:space="0" w:color="auto"/>
             </w:tcBorders>
@@ -1295,7 +1295,7 @@
         </w:tc>
         <w:tc>
           <w:tcPr>
-            <w:tcW w:w="2394" w:type="dxa"/>
+            <w:tcW w:w="2461" w:type="dxa"/>
           </w:tcPr>
           <w:p>
             <w:r>
@@ -1307,7 +1307,7 @@
       <w:tr>
         <w:tc>
           <w:tcPr>
-            <w:tcW w:w="2394" w:type="dxa"/>
+            <w:tcW w:w="2818" w:type="dxa"/>
           </w:tcPr>
           <w:p>
             <w:r>
@@ -1317,7 +1317,7 @@
         </w:tc>
         <w:tc>
           <w:tcPr>
-            <w:tcW w:w="2394" w:type="dxa"/>
+            <w:tcW w:w="2200" w:type="dxa"/>
           </w:tcPr>
           <w:p>
             <w:pPr>
@@ -1358,14 +1358,14 @@
         </w:tc>
         <w:tc>
           <w:tcPr>
-            <w:tcW w:w="2394" w:type="dxa"/>
+            <w:tcW w:w="2097" w:type="dxa"/>
             <w:shd w:val="clear" w:color="auto" w:fill="A6A6A6" w:themeFill="background1" w:themeFillShade="A6"/>
           </w:tcPr>
           <w:p/>
         </w:tc>
         <w:tc>
           <w:tcPr>
-            <w:tcW w:w="2394" w:type="dxa"/>
+            <w:tcW w:w="2461" w:type="dxa"/>
           </w:tcPr>
           <w:p>
             <w:r>
@@ -1377,7 +1377,7 @@
       <w:tr>
         <w:tc>
           <w:tcPr>
-            <w:tcW w:w="2394" w:type="dxa"/>
+            <w:tcW w:w="2818" w:type="dxa"/>
           </w:tcPr>
           <w:p>
             <w:r>
@@ -1387,7 +1387,7 @@
         </w:tc>
         <w:tc>
           <w:tcPr>
-            <w:tcW w:w="2394" w:type="dxa"/>
+            <w:tcW w:w="2200" w:type="dxa"/>
           </w:tcPr>
           <w:p>
             <w:pPr>
@@ -1434,7 +1434,7 @@
         </w:tc>
         <w:tc>
           <w:tcPr>
-            <w:tcW w:w="2394" w:type="dxa"/>
+            <w:tcW w:w="2097" w:type="dxa"/>
           </w:tcPr>
           <w:p>
             <w:r>
@@ -1444,7 +1444,7 @@
         </w:tc>
         <w:tc>
           <w:tcPr>
-            <w:tcW w:w="2394" w:type="dxa"/>
+            <w:tcW w:w="2461" w:type="dxa"/>
           </w:tcPr>
           <w:p>
             <w:r>
@@ -1465,7 +1465,7 @@
       <w:tr>
         <w:tc>
           <w:tcPr>
-            <w:tcW w:w="2394" w:type="dxa"/>
+            <w:tcW w:w="2818" w:type="dxa"/>
           </w:tcPr>
           <w:p>
             <w:r>
@@ -1475,7 +1475,7 @@
         </w:tc>
         <w:tc>
           <w:tcPr>
-            <w:tcW w:w="2394" w:type="dxa"/>
+            <w:tcW w:w="2200" w:type="dxa"/>
           </w:tcPr>
           <w:p>
             <w:pPr>
@@ -1508,7 +1508,7 @@
         </w:tc>
         <w:tc>
           <w:tcPr>
-            <w:tcW w:w="2394" w:type="dxa"/>
+            <w:tcW w:w="2097" w:type="dxa"/>
           </w:tcPr>
           <w:p>
             <w:r>
@@ -1518,7 +1518,7 @@
         </w:tc>
         <w:tc>
           <w:tcPr>
-            <w:tcW w:w="2394" w:type="dxa"/>
+            <w:tcW w:w="2461" w:type="dxa"/>
           </w:tcPr>
           <w:p>
             <w:r>
@@ -1530,17 +1530,29 @@
       <w:tr>
         <w:tc>
           <w:tcPr>
-            <w:tcW w:w="2394" w:type="dxa"/>
-          </w:tcPr>
-          <w:p>
-            <w:r>
-              <w:t>link_data (ld)</w:t>
-            </w:r>
-          </w:p>
-        </w:tc>
-        <w:tc>
-          <w:tcPr>
-            <w:tcW w:w="2394" w:type="dxa"/>
+            <w:tcW w:w="2818" w:type="dxa"/>
+          </w:tcPr>
+          <w:p>
+            <w:r>
+              <w:t>link_data</w:t>
+            </w:r>
+            <w:r>
+              <w:t>_total</w:t>
+            </w:r>
+            <w:r>
+              <w:t xml:space="preserve"> (ld</w:t>
+            </w:r>
+            <w:r>
+              <w:t>t</w:t>
+            </w:r>
+            <w:r>
+              <w:t>)</w:t>
+            </w:r>
+          </w:p>
+        </w:tc>
+        <w:tc>
+          <w:tcPr>
+            <w:tcW w:w="2200" w:type="dxa"/>
           </w:tcPr>
           <w:p>
             <w:pPr>
@@ -1573,7 +1585,7 @@
         </w:tc>
         <w:tc>
           <w:tcPr>
-            <w:tcW w:w="2394" w:type="dxa"/>
+            <w:tcW w:w="2097" w:type="dxa"/>
           </w:tcPr>
           <w:p>
             <w:r>
@@ -1583,11 +1595,23 @@
         </w:tc>
         <w:tc>
           <w:tcPr>
-            <w:tcW w:w="2394" w:type="dxa"/>
-          </w:tcPr>
-          <w:p>
-            <w:r>
-              <w:t>Dumps the requested link data into CSV file.</w:t>
+            <w:tcW w:w="2461" w:type="dxa"/>
+          </w:tcPr>
+          <w:p>
+            <w:r>
+              <w:t>Dumps the requested data</w:t>
+            </w:r>
+            <w:r>
+              <w:t xml:space="preserve"> from ‘link_data_total’</w:t>
+            </w:r>
+            <w:r>
+              <w:t xml:space="preserve"> </w:t>
+            </w:r>
+            <w:r>
+              <w:t xml:space="preserve">table </w:t>
+            </w:r>
+            <w:r>
+              <w:t>into CSV file.</w:t>
             </w:r>
           </w:p>
         </w:tc>
@@ -1595,20 +1619,17 @@
       <w:tr>
         <w:tc>
           <w:tcPr>
-            <w:tcW w:w="2394" w:type="dxa"/>
-          </w:tcPr>
-          <w:p>
-            <w:r>
-              <w:t>route_data (r</w:t>
-            </w:r>
-            <w:r>
-              <w:t>d)</w:t>
-            </w:r>
-          </w:p>
-        </w:tc>
-        <w:tc>
-          <w:tcPr>
-            <w:tcW w:w="2394" w:type="dxa"/>
+            <w:tcW w:w="2818" w:type="dxa"/>
+          </w:tcPr>
+          <w:p>
+            <w:r>
+              <w:t>link_data_detailed (ldd)</w:t>
+            </w:r>
+          </w:p>
+        </w:tc>
+        <w:tc>
+          <w:tcPr>
+            <w:tcW w:w="2200" w:type="dxa"/>
           </w:tcPr>
           <w:p>
             <w:pPr>
@@ -1638,7 +1659,7 @@
         </w:tc>
         <w:tc>
           <w:tcPr>
-            <w:tcW w:w="2394" w:type="dxa"/>
+            <w:tcW w:w="2097" w:type="dxa"/>
           </w:tcPr>
           <w:p>
             <w:r>
@@ -1648,11 +1669,17 @@
         </w:tc>
         <w:tc>
           <w:tcPr>
-            <w:tcW w:w="2394" w:type="dxa"/>
-          </w:tcPr>
-          <w:p>
-            <w:r>
-              <w:t>Dumps the requested route data into CSV file.</w:t>
+            <w:tcW w:w="2461" w:type="dxa"/>
+          </w:tcPr>
+          <w:p>
+            <w:r>
+              <w:t>Dumps the requested data from ‘</w:t>
+            </w:r>
+            <w:r>
+              <w:t>link_data_detailed</w:t>
+            </w:r>
+            <w:r>
+              <w:t>’ table into CSV file.</w:t>
             </w:r>
           </w:p>
         </w:tc>
@@ -1660,26 +1687,17 @@
       <w:tr>
         <w:tc>
           <w:tcPr>
-            <w:tcW w:w="2394" w:type="dxa"/>
-          </w:tcPr>
-          <w:p>
-            <w:r>
-              <w:t>node_data</w:t>
-            </w:r>
-            <w:r>
-              <w:t xml:space="preserve"> (</w:t>
-            </w:r>
-            <w:r>
-              <w:t>nd</w:t>
-            </w:r>
-            <w:r>
-              <w:t>)</w:t>
-            </w:r>
-          </w:p>
-        </w:tc>
-        <w:tc>
-          <w:tcPr>
-            <w:tcW w:w="2394" w:type="dxa"/>
+            <w:tcW w:w="2818" w:type="dxa"/>
+          </w:tcPr>
+          <w:p>
+            <w:r>
+              <w:t>link_performance_total (lpt)</w:t>
+            </w:r>
+          </w:p>
+        </w:tc>
+        <w:tc>
+          <w:tcPr>
+            <w:tcW w:w="2200" w:type="dxa"/>
           </w:tcPr>
           <w:p>
             <w:pPr>
@@ -1703,16 +1721,13 @@
               </w:numPr>
             </w:pPr>
             <w:r>
-              <w:t>Run number(s)</w:t>
-            </w:r>
-            <w:r>
-              <w:t xml:space="preserve"> (optional)</w:t>
-            </w:r>
-          </w:p>
-        </w:tc>
-        <w:tc>
-          <w:tcPr>
-            <w:tcW w:w="2394" w:type="dxa"/>
+              <w:t>Run number(s) (optional)</w:t>
+            </w:r>
+          </w:p>
+        </w:tc>
+        <w:tc>
+          <w:tcPr>
+            <w:tcW w:w="2097" w:type="dxa"/>
           </w:tcPr>
           <w:p>
             <w:r>
@@ -1722,11 +1737,17 @@
         </w:tc>
         <w:tc>
           <w:tcPr>
-            <w:tcW w:w="2394" w:type="dxa"/>
-          </w:tcPr>
-          <w:p>
-            <w:r>
-              <w:t>Dumps the requested node data into CSV file.</w:t>
+            <w:tcW w:w="2461" w:type="dxa"/>
+          </w:tcPr>
+          <w:p>
+            <w:r>
+              <w:t>Dumps the requested data from ‘</w:t>
+            </w:r>
+            <w:r>
+              <w:t>link_performance</w:t>
+            </w:r>
+            <w:r>
+              <w:t>_total’ table into CSV file.</w:t>
             </w:r>
           </w:p>
         </w:tc>
@@ -1734,29 +1755,17 @@
       <w:tr>
         <w:tc>
           <w:tcPr>
-            <w:tcW w:w="2394" w:type="dxa"/>
-          </w:tcPr>
-          <w:p>
-            <w:r>
-              <w:t>signal_</w:t>
-            </w:r>
-            <w:r>
-              <w:t>data</w:t>
-            </w:r>
-            <w:r>
-              <w:t xml:space="preserve"> (</w:t>
-            </w:r>
-            <w:r>
-              <w:t>sd</w:t>
-            </w:r>
-            <w:r>
-              <w:t>)</w:t>
-            </w:r>
-          </w:p>
-        </w:tc>
-        <w:tc>
-          <w:tcPr>
-            <w:tcW w:w="2394" w:type="dxa"/>
+            <w:tcW w:w="2818" w:type="dxa"/>
+          </w:tcPr>
+          <w:p>
+            <w:r>
+              <w:t>link_performance_detailed (lpd)</w:t>
+            </w:r>
+          </w:p>
+        </w:tc>
+        <w:tc>
+          <w:tcPr>
+            <w:tcW w:w="2200" w:type="dxa"/>
           </w:tcPr>
           <w:p>
             <w:pPr>
@@ -1780,16 +1789,13 @@
               </w:numPr>
             </w:pPr>
             <w:r>
-              <w:t>Run number(s)</w:t>
-            </w:r>
-            <w:r>
-              <w:t xml:space="preserve"> (optional)</w:t>
-            </w:r>
-          </w:p>
-        </w:tc>
-        <w:tc>
-          <w:tcPr>
-            <w:tcW w:w="2394" w:type="dxa"/>
+              <w:t>Run number(s) (optional)</w:t>
+            </w:r>
+          </w:p>
+        </w:tc>
+        <w:tc>
+          <w:tcPr>
+            <w:tcW w:w="2097" w:type="dxa"/>
           </w:tcPr>
           <w:p>
             <w:r>
@@ -1799,11 +1805,17 @@
         </w:tc>
         <w:tc>
           <w:tcPr>
-            <w:tcW w:w="2394" w:type="dxa"/>
-          </w:tcPr>
-          <w:p>
-            <w:r>
-              <w:t>Dumps the requested signal data into CSV file.</w:t>
+            <w:tcW w:w="2461" w:type="dxa"/>
+          </w:tcPr>
+          <w:p>
+            <w:r>
+              <w:t>Dumps the requested data from ‘link_</w:t>
+            </w:r>
+            <w:r>
+              <w:t>performance_detailed</w:t>
+            </w:r>
+            <w:r>
+              <w:t>’ table into CSV file.</w:t>
             </w:r>
           </w:p>
         </w:tc>
@@ -1811,26 +1823,17 @@
       <w:tr>
         <w:tc>
           <w:tcPr>
-            <w:tcW w:w="2394" w:type="dxa"/>
-          </w:tcPr>
-          <w:p>
-            <w:r>
-              <w:t>detection</w:t>
-            </w:r>
-            <w:r>
-              <w:t>_data (</w:t>
-            </w:r>
-            <w:r>
-              <w:t>dd</w:t>
-            </w:r>
-            <w:r>
-              <w:t>)</w:t>
-            </w:r>
-          </w:p>
-        </w:tc>
-        <w:tc>
-          <w:tcPr>
-            <w:tcW w:w="2394" w:type="dxa"/>
+            <w:tcW w:w="2818" w:type="dxa"/>
+          </w:tcPr>
+          <w:p>
+            <w:r>
+              <w:t>route_data_total (rdt)</w:t>
+            </w:r>
+          </w:p>
+        </w:tc>
+        <w:tc>
+          <w:tcPr>
+            <w:tcW w:w="2200" w:type="dxa"/>
           </w:tcPr>
           <w:p>
             <w:pPr>
@@ -1854,16 +1857,13 @@
               </w:numPr>
             </w:pPr>
             <w:r>
-              <w:t>Run number(s)</w:t>
-            </w:r>
-            <w:r>
-              <w:t xml:space="preserve"> (optional)</w:t>
-            </w:r>
-          </w:p>
-        </w:tc>
-        <w:tc>
-          <w:tcPr>
-            <w:tcW w:w="2394" w:type="dxa"/>
+              <w:t>Run number(s) (optional)</w:t>
+            </w:r>
+          </w:p>
+        </w:tc>
+        <w:tc>
+          <w:tcPr>
+            <w:tcW w:w="2097" w:type="dxa"/>
           </w:tcPr>
           <w:p>
             <w:r>
@@ -1873,11 +1873,17 @@
         </w:tc>
         <w:tc>
           <w:tcPr>
-            <w:tcW w:w="2394" w:type="dxa"/>
-          </w:tcPr>
-          <w:p>
-            <w:r>
-              <w:t>Dumps the requested sensor data into CSV file.</w:t>
+            <w:tcW w:w="2461" w:type="dxa"/>
+          </w:tcPr>
+          <w:p>
+            <w:r>
+              <w:t>Dumps the requested data from ‘</w:t>
+            </w:r>
+            <w:r>
+              <w:t>link_data</w:t>
+            </w:r>
+            <w:r>
+              <w:t>_total’ table into CSV file.</w:t>
             </w:r>
           </w:p>
         </w:tc>
@@ -1885,17 +1891,17 @@
       <w:tr>
         <w:tc>
           <w:tcPr>
-            <w:tcW w:w="2394" w:type="dxa"/>
-          </w:tcPr>
-          <w:p>
-            <w:r>
-              <w:t>probe_data (pd)</w:t>
-            </w:r>
-          </w:p>
-        </w:tc>
-        <w:tc>
-          <w:tcPr>
-            <w:tcW w:w="2394" w:type="dxa"/>
+            <w:tcW w:w="2818" w:type="dxa"/>
+          </w:tcPr>
+          <w:p>
+            <w:r>
+              <w:t>route_data_detailed (rdd)</w:t>
+            </w:r>
+          </w:p>
+        </w:tc>
+        <w:tc>
+          <w:tcPr>
+            <w:tcW w:w="2200" w:type="dxa"/>
           </w:tcPr>
           <w:p>
             <w:pPr>
@@ -1919,16 +1925,13 @@
               </w:numPr>
             </w:pPr>
             <w:r>
-              <w:t>Run number(s)</w:t>
-            </w:r>
-            <w:r>
-              <w:t xml:space="preserve"> (optional)</w:t>
-            </w:r>
-          </w:p>
-        </w:tc>
-        <w:tc>
-          <w:tcPr>
-            <w:tcW w:w="2394" w:type="dxa"/>
+              <w:t>Run number(s) (optional)</w:t>
+            </w:r>
+          </w:p>
+        </w:tc>
+        <w:tc>
+          <w:tcPr>
+            <w:tcW w:w="2097" w:type="dxa"/>
           </w:tcPr>
           <w:p>
             <w:r>
@@ -1938,11 +1941,17 @@
         </w:tc>
         <w:tc>
           <w:tcPr>
-            <w:tcW w:w="2394" w:type="dxa"/>
-          </w:tcPr>
-          <w:p>
-            <w:r>
-              <w:t>Dumps the requested probe data into CSV file.</w:t>
+            <w:tcW w:w="2461" w:type="dxa"/>
+          </w:tcPr>
+          <w:p>
+            <w:r>
+              <w:t>Dumps the requested data from ‘</w:t>
+            </w:r>
+            <w:r>
+              <w:t>route_data_detailed</w:t>
+            </w:r>
+            <w:r>
+              <w:t>’ table into CSV file.</w:t>
             </w:r>
           </w:p>
         </w:tc>
@@ -1950,23 +1959,17 @@
       <w:tr>
         <w:tc>
           <w:tcPr>
-            <w:tcW w:w="2394" w:type="dxa"/>
-          </w:tcPr>
-          <w:p>
-            <w:r>
-              <w:t>controller_</w:t>
-            </w:r>
-            <w:r>
-              <w:t>data (cd</w:t>
-            </w:r>
-            <w:r>
-              <w:t>)</w:t>
-            </w:r>
-          </w:p>
-        </w:tc>
-        <w:tc>
-          <w:tcPr>
-            <w:tcW w:w="2394" w:type="dxa"/>
+            <w:tcW w:w="2818" w:type="dxa"/>
+          </w:tcPr>
+          <w:p>
+            <w:r>
+              <w:t>route_performance_total (rpt)</w:t>
+            </w:r>
+          </w:p>
+        </w:tc>
+        <w:tc>
+          <w:tcPr>
+            <w:tcW w:w="2200" w:type="dxa"/>
           </w:tcPr>
           <w:p>
             <w:pPr>
@@ -1990,30 +1993,36 @@
               </w:numPr>
             </w:pPr>
             <w:r>
-              <w:t>Run number(s)</w:t>
-            </w:r>
-            <w:r>
-              <w:t xml:space="preserve"> (optional)</w:t>
-            </w:r>
-          </w:p>
-        </w:tc>
-        <w:tc>
-          <w:tcPr>
-            <w:tcW w:w="2394" w:type="dxa"/>
-          </w:tcPr>
-          <w:p>
-            <w:r>
+              <w:t xml:space="preserve">Run number(s) </w:t>
+            </w:r>
+            <w:r>
+              <w:lastRenderedPageBreak/>
+              <w:t>(optional)</w:t>
+            </w:r>
+          </w:p>
+        </w:tc>
+        <w:tc>
+          <w:tcPr>
+            <w:tcW w:w="2097" w:type="dxa"/>
+          </w:tcPr>
+          <w:p>
+            <w:r>
+              <w:lastRenderedPageBreak/>
               <w:t>Name/ URL of the resulting CSV file</w:t>
             </w:r>
           </w:p>
         </w:tc>
         <w:tc>
           <w:tcPr>
-            <w:tcW w:w="2394" w:type="dxa"/>
-          </w:tcPr>
-          <w:p>
-            <w:r>
-              <w:t>Dumps the requested controller data into CSV file.</w:t>
+            <w:tcW w:w="2461" w:type="dxa"/>
+          </w:tcPr>
+          <w:p>
+            <w:r>
+              <w:t xml:space="preserve">Dumps the requested data from </w:t>
+            </w:r>
+            <w:r>
+              <w:lastRenderedPageBreak/>
+              <w:t>‘link_performance_total’ table into CSV file.</w:t>
             </w:r>
           </w:p>
         </w:tc>
@@ -2021,7 +2030,462 @@
       <w:tr>
         <w:tc>
           <w:tcPr>
-            <w:tcW w:w="2394" w:type="dxa"/>
+            <w:tcW w:w="2818" w:type="dxa"/>
+          </w:tcPr>
+          <w:p>
+            <w:r>
+              <w:lastRenderedPageBreak/>
+              <w:t>route_performance_detailed (rpd)</w:t>
+            </w:r>
+          </w:p>
+        </w:tc>
+        <w:tc>
+          <w:tcPr>
+            <w:tcW w:w="2200" w:type="dxa"/>
+          </w:tcPr>
+          <w:p>
+            <w:pPr>
+              <w:pStyle w:val="ListParagraph"/>
+              <w:numPr>
+                <w:ilvl w:val="0"/>
+                <w:numId w:val="6"/>
+              </w:numPr>
+              <w:spacing w:after="200" w:line="276" w:lineRule="auto"/>
+            </w:pPr>
+            <w:r>
+              <w:t>Scenario ID</w:t>
+            </w:r>
+          </w:p>
+          <w:p>
+            <w:pPr>
+              <w:pStyle w:val="ListParagraph"/>
+              <w:numPr>
+                <w:ilvl w:val="0"/>
+                <w:numId w:val="6"/>
+              </w:numPr>
+            </w:pPr>
+            <w:r>
+              <w:t>Run number(s) (optional)</w:t>
+            </w:r>
+          </w:p>
+        </w:tc>
+        <w:tc>
+          <w:tcPr>
+            <w:tcW w:w="2097" w:type="dxa"/>
+          </w:tcPr>
+          <w:p>
+            <w:r>
+              <w:t>Name/ URL of the resulting CSV file</w:t>
+            </w:r>
+          </w:p>
+        </w:tc>
+        <w:tc>
+          <w:tcPr>
+            <w:tcW w:w="2461" w:type="dxa"/>
+          </w:tcPr>
+          <w:p>
+            <w:r>
+              <w:t>Dumps the requested data from ‘link_performance</w:t>
+            </w:r>
+            <w:r>
+              <w:t>_detailed</w:t>
+            </w:r>
+            <w:r>
+              <w:t>’ table into CSV file.</w:t>
+            </w:r>
+          </w:p>
+        </w:tc>
+      </w:tr>
+      <w:tr>
+        <w:tc>
+          <w:tcPr>
+            <w:tcW w:w="2818" w:type="dxa"/>
+          </w:tcPr>
+          <w:p>
+            <w:r>
+              <w:t>node_data (nd)</w:t>
+            </w:r>
+          </w:p>
+        </w:tc>
+        <w:tc>
+          <w:tcPr>
+            <w:tcW w:w="2200" w:type="dxa"/>
+          </w:tcPr>
+          <w:p>
+            <w:pPr>
+              <w:pStyle w:val="ListParagraph"/>
+              <w:numPr>
+                <w:ilvl w:val="0"/>
+                <w:numId w:val="6"/>
+              </w:numPr>
+              <w:spacing w:after="200" w:line="276" w:lineRule="auto"/>
+            </w:pPr>
+            <w:r>
+              <w:t>Scenario ID</w:t>
+            </w:r>
+          </w:p>
+          <w:p>
+            <w:pPr>
+              <w:pStyle w:val="ListParagraph"/>
+              <w:numPr>
+                <w:ilvl w:val="0"/>
+                <w:numId w:val="6"/>
+              </w:numPr>
+            </w:pPr>
+            <w:r>
+              <w:t>Run number(s) (optional)</w:t>
+            </w:r>
+          </w:p>
+        </w:tc>
+        <w:tc>
+          <w:tcPr>
+            <w:tcW w:w="2097" w:type="dxa"/>
+          </w:tcPr>
+          <w:p>
+            <w:r>
+              <w:t>Name/ URL of the resulting CSV file</w:t>
+            </w:r>
+          </w:p>
+        </w:tc>
+        <w:tc>
+          <w:tcPr>
+            <w:tcW w:w="2461" w:type="dxa"/>
+          </w:tcPr>
+          <w:p>
+            <w:r>
+              <w:t>Dumps the requested node data into CSV file.</w:t>
+            </w:r>
+          </w:p>
+        </w:tc>
+      </w:tr>
+      <w:tr>
+        <w:tc>
+          <w:tcPr>
+            <w:tcW w:w="2818" w:type="dxa"/>
+          </w:tcPr>
+          <w:p>
+            <w:r>
+              <w:t>signal_data (sd)</w:t>
+            </w:r>
+          </w:p>
+        </w:tc>
+        <w:tc>
+          <w:tcPr>
+            <w:tcW w:w="2200" w:type="dxa"/>
+          </w:tcPr>
+          <w:p>
+            <w:pPr>
+              <w:pStyle w:val="ListParagraph"/>
+              <w:numPr>
+                <w:ilvl w:val="0"/>
+                <w:numId w:val="6"/>
+              </w:numPr>
+              <w:spacing w:after="200" w:line="276" w:lineRule="auto"/>
+            </w:pPr>
+            <w:r>
+              <w:t>Scenario ID</w:t>
+            </w:r>
+          </w:p>
+          <w:p>
+            <w:pPr>
+              <w:pStyle w:val="ListParagraph"/>
+              <w:numPr>
+                <w:ilvl w:val="0"/>
+                <w:numId w:val="6"/>
+              </w:numPr>
+            </w:pPr>
+            <w:r>
+              <w:t>Run number(s) (optional)</w:t>
+            </w:r>
+          </w:p>
+        </w:tc>
+        <w:tc>
+          <w:tcPr>
+            <w:tcW w:w="2097" w:type="dxa"/>
+          </w:tcPr>
+          <w:p>
+            <w:r>
+              <w:t>Name/ URL of the resulting CSV file</w:t>
+            </w:r>
+          </w:p>
+        </w:tc>
+        <w:tc>
+          <w:tcPr>
+            <w:tcW w:w="2461" w:type="dxa"/>
+          </w:tcPr>
+          <w:p>
+            <w:r>
+              <w:t>Dumps the requested data from ‘signal_</w:t>
+            </w:r>
+            <w:r>
+              <w:t>data</w:t>
+            </w:r>
+            <w:bookmarkStart w:id="0" w:name="_GoBack"/>
+            <w:bookmarkEnd w:id="0"/>
+            <w:r>
+              <w:t>’ table into CSV file.</w:t>
+            </w:r>
+          </w:p>
+        </w:tc>
+      </w:tr>
+      <w:tr>
+        <w:tc>
+          <w:tcPr>
+            <w:tcW w:w="2818" w:type="dxa"/>
+          </w:tcPr>
+          <w:p>
+            <w:r>
+              <w:t>signal_phase_performance (spp)</w:t>
+            </w:r>
+          </w:p>
+        </w:tc>
+        <w:tc>
+          <w:tcPr>
+            <w:tcW w:w="2200" w:type="dxa"/>
+          </w:tcPr>
+          <w:p>
+            <w:pPr>
+              <w:pStyle w:val="ListParagraph"/>
+              <w:numPr>
+                <w:ilvl w:val="0"/>
+                <w:numId w:val="6"/>
+              </w:numPr>
+              <w:spacing w:after="200" w:line="276" w:lineRule="auto"/>
+            </w:pPr>
+            <w:r>
+              <w:t>Scenario ID</w:t>
+            </w:r>
+          </w:p>
+          <w:p>
+            <w:pPr>
+              <w:pStyle w:val="ListParagraph"/>
+              <w:numPr>
+                <w:ilvl w:val="0"/>
+                <w:numId w:val="6"/>
+              </w:numPr>
+            </w:pPr>
+            <w:r>
+              <w:t>Run number(s) (optional)</w:t>
+            </w:r>
+          </w:p>
+        </w:tc>
+        <w:tc>
+          <w:tcPr>
+            <w:tcW w:w="2097" w:type="dxa"/>
+          </w:tcPr>
+          <w:p>
+            <w:r>
+              <w:t>Name/ URL of the resulting CSV file</w:t>
+            </w:r>
+          </w:p>
+        </w:tc>
+        <w:tc>
+          <w:tcPr>
+            <w:tcW w:w="2461" w:type="dxa"/>
+          </w:tcPr>
+          <w:p>
+            <w:r>
+              <w:t>Dumps the requested data from ‘</w:t>
+            </w:r>
+            <w:r>
+              <w:t>signal_phase</w:t>
+            </w:r>
+            <w:r>
+              <w:t>_performance’ table into CSV file.</w:t>
+            </w:r>
+          </w:p>
+        </w:tc>
+      </w:tr>
+      <w:tr>
+        <w:tc>
+          <w:tcPr>
+            <w:tcW w:w="2818" w:type="dxa"/>
+          </w:tcPr>
+          <w:p>
+            <w:r>
+              <w:t>detection_data (dd)</w:t>
+            </w:r>
+          </w:p>
+        </w:tc>
+        <w:tc>
+          <w:tcPr>
+            <w:tcW w:w="2200" w:type="dxa"/>
+          </w:tcPr>
+          <w:p>
+            <w:pPr>
+              <w:pStyle w:val="ListParagraph"/>
+              <w:numPr>
+                <w:ilvl w:val="0"/>
+                <w:numId w:val="6"/>
+              </w:numPr>
+              <w:spacing w:after="200" w:line="276" w:lineRule="auto"/>
+            </w:pPr>
+            <w:r>
+              <w:t>Scenario ID</w:t>
+            </w:r>
+          </w:p>
+          <w:p>
+            <w:pPr>
+              <w:pStyle w:val="ListParagraph"/>
+              <w:numPr>
+                <w:ilvl w:val="0"/>
+                <w:numId w:val="6"/>
+              </w:numPr>
+            </w:pPr>
+            <w:r>
+              <w:t>Run number(s) (optional)</w:t>
+            </w:r>
+          </w:p>
+        </w:tc>
+        <w:tc>
+          <w:tcPr>
+            <w:tcW w:w="2097" w:type="dxa"/>
+          </w:tcPr>
+          <w:p>
+            <w:r>
+              <w:t>Name/ URL of the resulting CSV file</w:t>
+            </w:r>
+          </w:p>
+        </w:tc>
+        <w:tc>
+          <w:tcPr>
+            <w:tcW w:w="2461" w:type="dxa"/>
+          </w:tcPr>
+          <w:p>
+            <w:r>
+              <w:t>Dumps the requested sensor data into CSV file.</w:t>
+            </w:r>
+          </w:p>
+        </w:tc>
+      </w:tr>
+      <w:tr>
+        <w:tc>
+          <w:tcPr>
+            <w:tcW w:w="2818" w:type="dxa"/>
+          </w:tcPr>
+          <w:p>
+            <w:r>
+              <w:t>probe_data (pd)</w:t>
+            </w:r>
+          </w:p>
+        </w:tc>
+        <w:tc>
+          <w:tcPr>
+            <w:tcW w:w="2200" w:type="dxa"/>
+          </w:tcPr>
+          <w:p>
+            <w:pPr>
+              <w:pStyle w:val="ListParagraph"/>
+              <w:numPr>
+                <w:ilvl w:val="0"/>
+                <w:numId w:val="6"/>
+              </w:numPr>
+              <w:spacing w:after="200" w:line="276" w:lineRule="auto"/>
+            </w:pPr>
+            <w:r>
+              <w:t>Scenario ID</w:t>
+            </w:r>
+          </w:p>
+          <w:p>
+            <w:pPr>
+              <w:pStyle w:val="ListParagraph"/>
+              <w:numPr>
+                <w:ilvl w:val="0"/>
+                <w:numId w:val="6"/>
+              </w:numPr>
+            </w:pPr>
+            <w:r>
+              <w:t>Run number(s) (optional)</w:t>
+            </w:r>
+          </w:p>
+        </w:tc>
+        <w:tc>
+          <w:tcPr>
+            <w:tcW w:w="2097" w:type="dxa"/>
+          </w:tcPr>
+          <w:p>
+            <w:r>
+              <w:t>Name/ URL of the resulting CSV file</w:t>
+            </w:r>
+          </w:p>
+        </w:tc>
+        <w:tc>
+          <w:tcPr>
+            <w:tcW w:w="2461" w:type="dxa"/>
+          </w:tcPr>
+          <w:p>
+            <w:r>
+              <w:t>Dumps the requested probe data into CSV file.</w:t>
+            </w:r>
+          </w:p>
+        </w:tc>
+      </w:tr>
+      <w:tr>
+        <w:tc>
+          <w:tcPr>
+            <w:tcW w:w="2818" w:type="dxa"/>
+          </w:tcPr>
+          <w:p>
+            <w:r>
+              <w:t>controller_data (cd)</w:t>
+            </w:r>
+          </w:p>
+        </w:tc>
+        <w:tc>
+          <w:tcPr>
+            <w:tcW w:w="2200" w:type="dxa"/>
+          </w:tcPr>
+          <w:p>
+            <w:pPr>
+              <w:pStyle w:val="ListParagraph"/>
+              <w:numPr>
+                <w:ilvl w:val="0"/>
+                <w:numId w:val="6"/>
+              </w:numPr>
+              <w:spacing w:after="200" w:line="276" w:lineRule="auto"/>
+            </w:pPr>
+            <w:r>
+              <w:t>Scenario ID</w:t>
+            </w:r>
+          </w:p>
+          <w:p>
+            <w:pPr>
+              <w:pStyle w:val="ListParagraph"/>
+              <w:numPr>
+                <w:ilvl w:val="0"/>
+                <w:numId w:val="6"/>
+              </w:numPr>
+            </w:pPr>
+            <w:r>
+              <w:t>Run number(s) (optional)</w:t>
+            </w:r>
+          </w:p>
+        </w:tc>
+        <w:tc>
+          <w:tcPr>
+            <w:tcW w:w="2097" w:type="dxa"/>
+          </w:tcPr>
+          <w:p>
+            <w:r>
+              <w:t>Name/ URL of the resulting CSV file</w:t>
+            </w:r>
+          </w:p>
+        </w:tc>
+        <w:tc>
+          <w:tcPr>
+            <w:tcW w:w="2461" w:type="dxa"/>
+          </w:tcPr>
+          <w:p>
+            <w:r>
+              <w:t>Dumps the requested controller data into CSV file.</w:t>
+            </w:r>
+          </w:p>
+        </w:tc>
+      </w:tr>
+      <w:tr>
+        <w:tc>
+          <w:tcPr>
+            <w:tcW w:w="2818" w:type="dxa"/>
           </w:tcPr>
           <w:p>
             <w:r>
@@ -2031,7 +2495,7 @@
         </w:tc>
         <w:tc>
           <w:tcPr>
-            <w:tcW w:w="2394" w:type="dxa"/>
+            <w:tcW w:w="2200" w:type="dxa"/>
           </w:tcPr>
           <w:p>
             <w:pPr>
@@ -2048,7 +2512,7 @@
         </w:tc>
         <w:tc>
           <w:tcPr>
-            <w:tcW w:w="2394" w:type="dxa"/>
+            <w:tcW w:w="2097" w:type="dxa"/>
           </w:tcPr>
           <w:p>
             <w:pPr>
@@ -2059,11 +2523,7 @@
               </w:numPr>
             </w:pPr>
             <w:r>
-              <w:t xml:space="preserve">Name/ URL of the </w:t>
-            </w:r>
-            <w:r>
-              <w:lastRenderedPageBreak/>
-              <w:t>report PDF</w:t>
+              <w:t>Name/ URL of the report PDF</w:t>
             </w:r>
           </w:p>
           <w:p>
@@ -2081,16 +2541,11 @@
         </w:tc>
         <w:tc>
           <w:tcPr>
-            <w:tcW w:w="2394" w:type="dxa"/>
-          </w:tcPr>
-          <w:p>
-            <w:r>
-              <w:lastRenderedPageBreak/>
-              <w:t xml:space="preserve">Generates the requested </w:t>
-            </w:r>
-            <w:r>
-              <w:lastRenderedPageBreak/>
-              <w:t>report out of the database data in PDF and PPT format.</w:t>
+            <w:tcW w:w="2461" w:type="dxa"/>
+          </w:tcPr>
+          <w:p>
+            <w:r>
+              <w:t>Generates the requested report out of the database data in PDF and PPT format.</w:t>
             </w:r>
           </w:p>
         </w:tc>
@@ -2101,7 +2556,6 @@
         <w:pStyle w:val="Heading2"/>
       </w:pPr>
       <w:r>
-        <w:lastRenderedPageBreak/>
         <w:t>Administrative Commands</w:t>
       </w:r>
     </w:p>
@@ -2348,7 +2802,11 @@
               </w:numPr>
             </w:pPr>
             <w:r>
-              <w:t>Run number(s) (optional)</w:t>
+              <w:t xml:space="preserve">Run number(s) </w:t>
+            </w:r>
+            <w:r>
+              <w:lastRenderedPageBreak/>
+              <w:t>(optional)</w:t>
             </w:r>
           </w:p>
         </w:tc>
@@ -2365,7 +2823,11 @@
           </w:tcPr>
           <w:p>
             <w:r>
-              <w:t>Erase all data resulting from the ‘process’ command for given runs.</w:t>
+              <w:t xml:space="preserve">Erase all data resulting from the ‘process’ </w:t>
+            </w:r>
+            <w:r>
+              <w:lastRenderedPageBreak/>
+              <w:t>command for given runs.</w:t>
             </w:r>
           </w:p>
         </w:tc>
@@ -2377,6 +2839,7 @@
           </w:tcPr>
           <w:p>
             <w:r>
+              <w:lastRenderedPageBreak/>
               <w:t>clear_scenario (cls)</w:t>
             </w:r>
           </w:p>
@@ -2494,8 +2957,6 @@
             <w:r>
               <w:t xml:space="preserve"> the schema and build versions.</w:t>
             </w:r>
-            <w:bookmarkStart w:id="0" w:name="_GoBack"/>
-            <w:bookmarkEnd w:id="0"/>
           </w:p>
         </w:tc>
       </w:tr>
@@ -2609,7 +3070,6 @@
         </w:numPr>
       </w:pPr>
       <w:r>
-        <w:lastRenderedPageBreak/>
         <w:t>The sensor data that may be used for calibration is loaded into the Sirius database</w:t>
       </w:r>
       <w:r>

</xml_diff>